<commit_message>
requirementList, useCaseDescription 문서 변경
</commit_message>
<xml_diff>
--- a/Requirement List.docx
+++ b/Requirement List.docx
@@ -78,6 +78,7 @@
         <w:tc>
           <w:tcPr>
             <w:tcW w:w="562" w:type="dxa"/>
+            <w:tcMar/>
           </w:tcPr>
           <w:p>
             <w:pPr>
@@ -94,6 +95,7 @@
         <w:tc>
           <w:tcPr>
             <w:tcW w:w="6946" w:type="dxa"/>
+            <w:tcMar/>
           </w:tcPr>
           <w:p>
             <w:pPr>
@@ -116,6 +118,7 @@
         <w:tc>
           <w:tcPr>
             <w:tcW w:w="1508" w:type="dxa"/>
+            <w:tcMar/>
           </w:tcPr>
           <w:p>
             <w:pPr>
@@ -140,6 +143,7 @@
         <w:tc>
           <w:tcPr>
             <w:tcW w:w="562" w:type="dxa"/>
+            <w:tcMar/>
           </w:tcPr>
           <w:p>
             <w:pPr>
@@ -158,6 +162,7 @@
         <w:tc>
           <w:tcPr>
             <w:tcW w:w="6946" w:type="dxa"/>
+            <w:tcMar/>
           </w:tcPr>
           <w:p>
             <w:pPr>
@@ -173,6 +178,7 @@
         <w:tc>
           <w:tcPr>
             <w:tcW w:w="1508" w:type="dxa"/>
+            <w:tcMar/>
           </w:tcPr>
           <w:p>
             <w:pPr>
@@ -193,6 +199,7 @@
         <w:tc>
           <w:tcPr>
             <w:tcW w:w="562" w:type="dxa"/>
+            <w:tcMar/>
           </w:tcPr>
           <w:p>
             <w:pPr>
@@ -211,6 +218,7 @@
         <w:tc>
           <w:tcPr>
             <w:tcW w:w="6946" w:type="dxa"/>
+            <w:tcMar/>
           </w:tcPr>
           <w:p>
             <w:pPr>
@@ -226,6 +234,7 @@
         <w:tc>
           <w:tcPr>
             <w:tcW w:w="1508" w:type="dxa"/>
+            <w:tcMar/>
           </w:tcPr>
           <w:p>
             <w:pPr>
@@ -246,6 +255,7 @@
         <w:tc>
           <w:tcPr>
             <w:tcW w:w="562" w:type="dxa"/>
+            <w:tcMar/>
           </w:tcPr>
           <w:p>
             <w:pPr>
@@ -264,6 +274,7 @@
         <w:tc>
           <w:tcPr>
             <w:tcW w:w="6946" w:type="dxa"/>
+            <w:tcMar/>
           </w:tcPr>
           <w:p>
             <w:pPr>
@@ -279,6 +290,7 @@
         <w:tc>
           <w:tcPr>
             <w:tcW w:w="1508" w:type="dxa"/>
+            <w:tcMar/>
           </w:tcPr>
           <w:p>
             <w:pPr>
@@ -299,6 +311,7 @@
         <w:tc>
           <w:tcPr>
             <w:tcW w:w="562" w:type="dxa"/>
+            <w:tcMar/>
           </w:tcPr>
           <w:p>
             <w:pPr>
@@ -317,6 +330,7 @@
         <w:tc>
           <w:tcPr>
             <w:tcW w:w="6946" w:type="dxa"/>
+            <w:tcMar/>
           </w:tcPr>
           <w:p>
             <w:r>
@@ -335,6 +349,7 @@
         <w:tc>
           <w:tcPr>
             <w:tcW w:w="1508" w:type="dxa"/>
+            <w:tcMar/>
           </w:tcPr>
           <w:p>
             <w:pPr>
@@ -344,6 +359,291 @@
             </w:pPr>
             <w:r>
               <w:t>대여소 상세 정보 조회</w:t>
+            </w:r>
+          </w:p>
+        </w:tc>
+      </w:tr>
+      <w:tr>
+        <w:trPr>
+          <w:trHeight w:val="300"/>
+        </w:trPr>
+        <w:tc>
+          <w:tcPr>
+            <w:tcW w:w="562" w:type="dxa"/>
+            <w:tcMar/>
+          </w:tcPr>
+          <w:p>
+            <w:pPr>
+              <w:pStyle w:val="a"/>
+            </w:pPr>
+            <w:r>
+              <w:rPr/>
+              <w:t>5</w:t>
+            </w:r>
+          </w:p>
+        </w:tc>
+        <w:tc>
+          <w:tcPr>
+            <w:tcW w:w="6946" w:type="dxa"/>
+            <w:tcMar/>
+          </w:tcPr>
+          <w:p>
+            <w:r>
+              <w:rPr>
+                <w:rFonts w:ascii="맑은 고딕" w:hAnsi="맑은 고딕" w:eastAsia="맑은 고딕" w:cs="맑은 고딕"/>
+                <w:noProof w:val="0"/>
+                <w:sz w:val="20"/>
+                <w:szCs w:val="20"/>
+                <w:lang w:eastAsia="ko-KR"/>
+              </w:rPr>
+              <w:t>회원은 현재 대여 중인 자전거 리스트를 조회할 수 있다. 각 항목에는 대여소 이름, 대여소 위치, 자전거 ID, 자전거 제품명, 자전거 유형을 보여준다.</w:t>
+            </w:r>
+          </w:p>
+        </w:tc>
+        <w:tc>
+          <w:tcPr>
+            <w:tcW w:w="1508" w:type="dxa"/>
+            <w:tcMar/>
+          </w:tcPr>
+          <w:p>
+            <w:pPr>
+              <w:pStyle w:val="a"/>
+            </w:pPr>
+            <w:r>
+              <w:rPr/>
+              <w:t>자전거 대여 정보 조회</w:t>
+            </w:r>
+          </w:p>
+        </w:tc>
+      </w:tr>
+      <w:tr>
+        <w:trPr>
+          <w:trHeight w:val="300"/>
+        </w:trPr>
+        <w:tc>
+          <w:tcPr>
+            <w:tcW w:w="562" w:type="dxa"/>
+            <w:tcMar/>
+          </w:tcPr>
+          <w:p>
+            <w:pPr>
+              <w:pStyle w:val="a"/>
+            </w:pPr>
+            <w:r>
+              <w:rPr/>
+              <w:t>6</w:t>
+            </w:r>
+          </w:p>
+        </w:tc>
+        <w:tc>
+          <w:tcPr>
+            <w:tcW w:w="6946" w:type="dxa"/>
+            <w:tcMar/>
+          </w:tcPr>
+          <w:p>
+            <w:r>
+              <w:rPr>
+                <w:rFonts w:ascii="맑은 고딕" w:hAnsi="맑은 고딕" w:eastAsia="맑은 고딕" w:cs="맑은 고딕"/>
+                <w:noProof w:val="0"/>
+                <w:sz w:val="20"/>
+                <w:szCs w:val="20"/>
+                <w:lang w:eastAsia="ko-KR"/>
+              </w:rPr>
+              <w:t>회원은 자전거 대여 정보 조회 화면에서 특정 자전거를 지정된 대여소에 반납할 수 있다. 반납 시 사용 시간에 따라 요금이 자동 결제된다. 자전거 반납 후에는 원하는 경우 사용자 위치 정보를 기반으로 근처 식당을 추천받아서 예 약할 수 있는 외부 서비스와 연결된다. 해당 자전거에 대기 예약한 회원이 있는 경우 대기 1순위 회원에게 예약되었다는 이메일을 보낸다.</w:t>
+            </w:r>
+          </w:p>
+        </w:tc>
+        <w:tc>
+          <w:tcPr>
+            <w:tcW w:w="1508" w:type="dxa"/>
+            <w:tcMar/>
+          </w:tcPr>
+          <w:p>
+            <w:pPr>
+              <w:pStyle w:val="a"/>
+            </w:pPr>
+            <w:r>
+              <w:rPr/>
+              <w:t>자전거 반납</w:t>
+            </w:r>
+          </w:p>
+        </w:tc>
+      </w:tr>
+      <w:tr>
+        <w:trPr>
+          <w:trHeight w:val="300"/>
+        </w:trPr>
+        <w:tc>
+          <w:tcPr>
+            <w:tcW w:w="562" w:type="dxa"/>
+            <w:tcMar/>
+          </w:tcPr>
+          <w:p>
+            <w:pPr>
+              <w:pStyle w:val="a"/>
+            </w:pPr>
+            <w:r>
+              <w:rPr/>
+              <w:t>7</w:t>
+            </w:r>
+          </w:p>
+        </w:tc>
+        <w:tc>
+          <w:tcPr>
+            <w:tcW w:w="6946" w:type="dxa"/>
+            <w:tcMar/>
+          </w:tcPr>
+          <w:p>
+            <w:r>
+              <w:rPr>
+                <w:rFonts w:ascii="맑은 고딕" w:hAnsi="맑은 고딕" w:eastAsia="맑은 고딕" w:cs="맑은 고딕"/>
+                <w:noProof w:val="0"/>
+                <w:sz w:val="20"/>
+                <w:szCs w:val="20"/>
+                <w:lang w:eastAsia="ko-KR"/>
+              </w:rPr>
+              <w:t>회원이 현재 대여 중인 자전거를 조회하면 해당 리스트가 출력되고 각 항목에는 대여소 이름, 대여소 위치, 자전거 ID, 자전거 제품명, 자전거 유형를 보여준다. 원하는 경우 각 예약대기에 대해 취소할 수 있다.</w:t>
+            </w:r>
+          </w:p>
+        </w:tc>
+        <w:tc>
+          <w:tcPr>
+            <w:tcW w:w="1508" w:type="dxa"/>
+            <w:tcMar/>
+          </w:tcPr>
+          <w:p>
+            <w:pPr>
+              <w:pStyle w:val="a"/>
+            </w:pPr>
+            <w:r>
+              <w:rPr/>
+              <w:t>자전거 예약 대기 정보 조회</w:t>
+            </w:r>
+          </w:p>
+        </w:tc>
+      </w:tr>
+      <w:tr>
+        <w:trPr>
+          <w:trHeight w:val="300"/>
+        </w:trPr>
+        <w:tc>
+          <w:tcPr>
+            <w:tcW w:w="562" w:type="dxa"/>
+            <w:tcMar/>
+          </w:tcPr>
+          <w:p>
+            <w:pPr>
+              <w:pStyle w:val="a"/>
+            </w:pPr>
+            <w:r>
+              <w:rPr/>
+              <w:t>8</w:t>
+            </w:r>
+          </w:p>
+        </w:tc>
+        <w:tc>
+          <w:tcPr>
+            <w:tcW w:w="6946" w:type="dxa"/>
+            <w:tcMar/>
+          </w:tcPr>
+          <w:p>
+            <w:r>
+              <w:rPr>
+                <w:rFonts w:ascii="맑은 고딕" w:hAnsi="맑은 고딕" w:eastAsia="맑은 고딕" w:cs="맑은 고딕"/>
+                <w:noProof w:val="0"/>
+                <w:sz w:val="20"/>
+                <w:szCs w:val="20"/>
+                <w:lang w:eastAsia="ko-KR"/>
+              </w:rPr>
+              <w:t xml:space="preserve">회원은 대여 시간 및 요금을 </w:t>
+            </w:r>
+            <w:r>
+              <w:rPr>
+                <w:rFonts w:ascii="맑은 고딕" w:hAnsi="맑은 고딕" w:eastAsia="맑은 고딕" w:cs="맑은 고딕"/>
+                <w:noProof w:val="0"/>
+                <w:sz w:val="20"/>
+                <w:szCs w:val="20"/>
+                <w:lang w:eastAsia="ko-KR"/>
+              </w:rPr>
+              <w:t>조회할</w:t>
+            </w:r>
+            <w:r>
+              <w:rPr>
+                <w:rFonts w:ascii="맑은 고딕" w:hAnsi="맑은 고딕" w:eastAsia="맑은 고딕" w:cs="맑은 고딕"/>
+                <w:noProof w:val="0"/>
+                <w:sz w:val="20"/>
+                <w:szCs w:val="20"/>
+                <w:lang w:eastAsia="ko-KR"/>
+              </w:rPr>
+              <w:t xml:space="preserve"> 수 있다.</w:t>
+            </w:r>
+          </w:p>
+        </w:tc>
+        <w:tc>
+          <w:tcPr>
+            <w:tcW w:w="1508" w:type="dxa"/>
+            <w:tcMar/>
+          </w:tcPr>
+          <w:p>
+            <w:pPr>
+              <w:pStyle w:val="a"/>
+            </w:pPr>
+            <w:r>
+              <w:rPr/>
+              <w:t>요금 조회</w:t>
+            </w:r>
+          </w:p>
+        </w:tc>
+      </w:tr>
+      <w:tr>
+        <w:trPr>
+          <w:trHeight w:val="300"/>
+        </w:trPr>
+        <w:tc>
+          <w:tcPr>
+            <w:tcW w:w="562" w:type="dxa"/>
+            <w:tcMar/>
+          </w:tcPr>
+          <w:p>
+            <w:pPr>
+              <w:pStyle w:val="a"/>
+            </w:pPr>
+            <w:r>
+              <w:rPr/>
+              <w:t>9</w:t>
+            </w:r>
+          </w:p>
+        </w:tc>
+        <w:tc>
+          <w:tcPr>
+            <w:tcW w:w="6946" w:type="dxa"/>
+            <w:tcMar/>
+          </w:tcPr>
+          <w:p>
+            <w:r>
+              <w:rPr>
+                <w:rFonts w:ascii="맑은 고딕" w:hAnsi="맑은 고딕" w:eastAsia="맑은 고딕" w:cs="맑은 고딕"/>
+                <w:noProof w:val="0"/>
+                <w:sz w:val="20"/>
+                <w:szCs w:val="20"/>
+                <w:lang w:eastAsia="ko-KR"/>
+              </w:rPr>
+              <w:t>회원은 과거 대여 기록을 조회할 수 있다. 디폴트는 날짜별로 출력되며 원하는 경우 대여소별로 정렬해서 조회할 수 있다. 과거 기록 중 특정 항목을 선택해서 삭제할 수 있다.</w:t>
+            </w:r>
+          </w:p>
+        </w:tc>
+        <w:tc>
+          <w:tcPr>
+            <w:tcW w:w="1508" w:type="dxa"/>
+            <w:tcMar/>
+          </w:tcPr>
+          <w:p>
+            <w:pPr>
+              <w:pStyle w:val="a"/>
+            </w:pPr>
+            <w:r>
+              <w:rPr/>
+              <w:t>날짜별 과거 대여 기록 조회</w:t>
             </w:r>
           </w:p>
         </w:tc>
@@ -357,7 +657,7 @@
       </w:pPr>
     </w:p>
     <w:sectPr>
-      <w:pgSz w:w="11906" w:h="16838"/>
+      <w:pgSz w:w="11906" w:h="16838" w:orient="portrait"/>
       <w:pgMar w:top="1701" w:right="1440" w:bottom="1440" w:left="1440" w:header="851" w:footer="992" w:gutter="0"/>
       <w:cols w:space="425"/>
       <w:docGrid w:linePitch="360"/>
@@ -371,7 +671,7 @@
   <w:docDefaults>
     <w:rPrDefault>
       <w:rPr>
-        <w:rFonts w:asciiTheme="minorHAnsi" w:eastAsiaTheme="minorEastAsia" w:hAnsiTheme="minorHAnsi" w:cstheme="minorBidi"/>
+        <w:rFonts w:asciiTheme="minorHAnsi" w:hAnsiTheme="minorHAnsi" w:eastAsiaTheme="minorEastAsia" w:cstheme="minorBidi"/>
         <w:kern w:val="2"/>
         <w:szCs w:val="24"/>
         <w:lang w:val="en-US" w:eastAsia="ko-KR" w:bidi="ar-SA"/>
@@ -387,14 +687,14 @@
   <w:latentStyles w:defLockedState="0" w:defUIPriority="99" w:defSemiHidden="0" w:defUnhideWhenUsed="0" w:defQFormat="0" w:count="376">
     <w:lsdException w:name="Normal" w:uiPriority="0" w:qFormat="1"/>
     <w:lsdException w:name="heading 1" w:uiPriority="9" w:qFormat="1"/>
-    <w:lsdException w:name="heading 2" w:semiHidden="1" w:uiPriority="9" w:unhideWhenUsed="1" w:qFormat="1"/>
-    <w:lsdException w:name="heading 3" w:semiHidden="1" w:uiPriority="9" w:unhideWhenUsed="1" w:qFormat="1"/>
-    <w:lsdException w:name="heading 4" w:semiHidden="1" w:uiPriority="9" w:unhideWhenUsed="1" w:qFormat="1"/>
-    <w:lsdException w:name="heading 5" w:semiHidden="1" w:uiPriority="9" w:unhideWhenUsed="1" w:qFormat="1"/>
-    <w:lsdException w:name="heading 6" w:semiHidden="1" w:uiPriority="9" w:unhideWhenUsed="1" w:qFormat="1"/>
-    <w:lsdException w:name="heading 7" w:semiHidden="1" w:uiPriority="9" w:unhideWhenUsed="1" w:qFormat="1"/>
-    <w:lsdException w:name="heading 8" w:semiHidden="1" w:uiPriority="9" w:unhideWhenUsed="1" w:qFormat="1"/>
-    <w:lsdException w:name="heading 9" w:semiHidden="1" w:uiPriority="9" w:unhideWhenUsed="1" w:qFormat="1"/>
+    <w:lsdException w:name="heading 2" w:uiPriority="9" w:semiHidden="1" w:unhideWhenUsed="1" w:qFormat="1"/>
+    <w:lsdException w:name="heading 3" w:uiPriority="9" w:semiHidden="1" w:unhideWhenUsed="1" w:qFormat="1"/>
+    <w:lsdException w:name="heading 4" w:uiPriority="9" w:semiHidden="1" w:unhideWhenUsed="1" w:qFormat="1"/>
+    <w:lsdException w:name="heading 5" w:uiPriority="9" w:semiHidden="1" w:unhideWhenUsed="1" w:qFormat="1"/>
+    <w:lsdException w:name="heading 6" w:uiPriority="9" w:semiHidden="1" w:unhideWhenUsed="1" w:qFormat="1"/>
+    <w:lsdException w:name="heading 7" w:uiPriority="9" w:semiHidden="1" w:unhideWhenUsed="1" w:qFormat="1"/>
+    <w:lsdException w:name="heading 8" w:uiPriority="9" w:semiHidden="1" w:unhideWhenUsed="1" w:qFormat="1"/>
+    <w:lsdException w:name="heading 9" w:uiPriority="9" w:semiHidden="1" w:unhideWhenUsed="1" w:qFormat="1"/>
     <w:lsdException w:name="index 1" w:semiHidden="1" w:unhideWhenUsed="1"/>
     <w:lsdException w:name="index 2" w:semiHidden="1" w:unhideWhenUsed="1"/>
     <w:lsdException w:name="index 3" w:semiHidden="1" w:unhideWhenUsed="1"/>
@@ -404,22 +704,22 @@
     <w:lsdException w:name="index 7" w:semiHidden="1" w:unhideWhenUsed="1"/>
     <w:lsdException w:name="index 8" w:semiHidden="1" w:unhideWhenUsed="1"/>
     <w:lsdException w:name="index 9" w:semiHidden="1" w:unhideWhenUsed="1"/>
-    <w:lsdException w:name="toc 1" w:semiHidden="1" w:uiPriority="39" w:unhideWhenUsed="1"/>
-    <w:lsdException w:name="toc 2" w:semiHidden="1" w:uiPriority="39" w:unhideWhenUsed="1"/>
-    <w:lsdException w:name="toc 3" w:semiHidden="1" w:uiPriority="39" w:unhideWhenUsed="1"/>
-    <w:lsdException w:name="toc 4" w:semiHidden="1" w:uiPriority="39" w:unhideWhenUsed="1"/>
-    <w:lsdException w:name="toc 5" w:semiHidden="1" w:uiPriority="39" w:unhideWhenUsed="1"/>
-    <w:lsdException w:name="toc 6" w:semiHidden="1" w:uiPriority="39" w:unhideWhenUsed="1"/>
-    <w:lsdException w:name="toc 7" w:semiHidden="1" w:uiPriority="39" w:unhideWhenUsed="1"/>
-    <w:lsdException w:name="toc 8" w:semiHidden="1" w:uiPriority="39" w:unhideWhenUsed="1"/>
-    <w:lsdException w:name="toc 9" w:semiHidden="1" w:uiPriority="39" w:unhideWhenUsed="1"/>
+    <w:lsdException w:name="toc 1" w:uiPriority="39" w:semiHidden="1" w:unhideWhenUsed="1"/>
+    <w:lsdException w:name="toc 2" w:uiPriority="39" w:semiHidden="1" w:unhideWhenUsed="1"/>
+    <w:lsdException w:name="toc 3" w:uiPriority="39" w:semiHidden="1" w:unhideWhenUsed="1"/>
+    <w:lsdException w:name="toc 4" w:uiPriority="39" w:semiHidden="1" w:unhideWhenUsed="1"/>
+    <w:lsdException w:name="toc 5" w:uiPriority="39" w:semiHidden="1" w:unhideWhenUsed="1"/>
+    <w:lsdException w:name="toc 6" w:uiPriority="39" w:semiHidden="1" w:unhideWhenUsed="1"/>
+    <w:lsdException w:name="toc 7" w:uiPriority="39" w:semiHidden="1" w:unhideWhenUsed="1"/>
+    <w:lsdException w:name="toc 8" w:uiPriority="39" w:semiHidden="1" w:unhideWhenUsed="1"/>
+    <w:lsdException w:name="toc 9" w:uiPriority="39" w:semiHidden="1" w:unhideWhenUsed="1"/>
     <w:lsdException w:name="Normal Indent" w:semiHidden="1" w:unhideWhenUsed="1"/>
     <w:lsdException w:name="footnote text" w:semiHidden="1" w:unhideWhenUsed="1"/>
     <w:lsdException w:name="annotation text" w:semiHidden="1" w:unhideWhenUsed="1"/>
     <w:lsdException w:name="header" w:semiHidden="1" w:unhideWhenUsed="1"/>
     <w:lsdException w:name="footer" w:semiHidden="1" w:unhideWhenUsed="1"/>
     <w:lsdException w:name="index heading" w:semiHidden="1" w:unhideWhenUsed="1"/>
-    <w:lsdException w:name="caption" w:semiHidden="1" w:uiPriority="35" w:unhideWhenUsed="1" w:qFormat="1"/>
+    <w:lsdException w:name="caption" w:uiPriority="35" w:semiHidden="1" w:unhideWhenUsed="1" w:qFormat="1"/>
     <w:lsdException w:name="table of figures" w:semiHidden="1" w:unhideWhenUsed="1"/>
     <w:lsdException w:name="envelope address" w:semiHidden="1" w:unhideWhenUsed="1"/>
     <w:lsdException w:name="envelope return" w:semiHidden="1" w:unhideWhenUsed="1"/>
@@ -450,7 +750,7 @@
     <w:lsdException w:name="Title" w:uiPriority="10" w:qFormat="1"/>
     <w:lsdException w:name="Closing" w:semiHidden="1" w:unhideWhenUsed="1"/>
     <w:lsdException w:name="Signature" w:semiHidden="1" w:unhideWhenUsed="1"/>
-    <w:lsdException w:name="Default Paragraph Font" w:semiHidden="1" w:uiPriority="1" w:unhideWhenUsed="1"/>
+    <w:lsdException w:name="Default Paragraph Font" w:uiPriority="1" w:semiHidden="1" w:unhideWhenUsed="1"/>
     <w:lsdException w:name="Body Text" w:semiHidden="1" w:unhideWhenUsed="1"/>
     <w:lsdException w:name="Body Text Indent" w:semiHidden="1" w:unhideWhenUsed="1"/>
     <w:lsdException w:name="List Continue" w:semiHidden="1" w:unhideWhenUsed="1"/>
@@ -650,8 +950,8 @@
     <w:lsdException w:name="Subtle Reference" w:uiPriority="31" w:qFormat="1"/>
     <w:lsdException w:name="Intense Reference" w:uiPriority="32" w:qFormat="1"/>
     <w:lsdException w:name="Book Title" w:uiPriority="33" w:qFormat="1"/>
-    <w:lsdException w:name="Bibliography" w:semiHidden="1" w:uiPriority="37" w:unhideWhenUsed="1"/>
-    <w:lsdException w:name="TOC Heading" w:semiHidden="1" w:uiPriority="39" w:unhideWhenUsed="1" w:qFormat="1"/>
+    <w:lsdException w:name="Bibliography" w:uiPriority="37" w:semiHidden="1" w:unhideWhenUsed="1"/>
+    <w:lsdException w:name="TOC Heading" w:uiPriority="39" w:semiHidden="1" w:unhideWhenUsed="1" w:qFormat="1"/>
     <w:lsdException w:name="Plain Table 1" w:uiPriority="41"/>
     <w:lsdException w:name="Plain Table 2" w:uiPriority="42"/>
     <w:lsdException w:name="Plain Table 3" w:uiPriority="43"/>
@@ -762,7 +1062,7 @@
     <w:lsdException w:name="Unresolved Mention" w:semiHidden="1" w:unhideWhenUsed="1"/>
     <w:lsdException w:name="Smart Link" w:semiHidden="1" w:unhideWhenUsed="1"/>
   </w:latentStyles>
-  <w:style w:type="paragraph" w:default="1" w:styleId="a">
+  <w:style w:type="paragraph" w:styleId="a" w:default="1">
     <w:name w:val="Normal"/>
     <w:qFormat/>
     <w:pPr>
@@ -772,13 +1072,13 @@
       <w:autoSpaceDN w:val="0"/>
     </w:pPr>
   </w:style>
-  <w:style w:type="character" w:default="1" w:styleId="a0">
+  <w:style w:type="character" w:styleId="a0" w:default="1">
     <w:name w:val="Default Paragraph Font"/>
     <w:uiPriority w:val="1"/>
     <w:semiHidden/>
     <w:unhideWhenUsed/>
   </w:style>
-  <w:style w:type="table" w:default="1" w:styleId="a1">
+  <w:style w:type="table" w:styleId="a1" w:default="1">
     <w:name w:val="Normal Table"/>
     <w:uiPriority w:val="99"/>
     <w:semiHidden/>
@@ -793,7 +1093,7 @@
       </w:tblCellMar>
     </w:tblPr>
   </w:style>
-  <w:style w:type="numbering" w:default="1" w:styleId="a2">
+  <w:style w:type="numbering" w:styleId="a2" w:default="1">
     <w:name w:val="No List"/>
     <w:uiPriority w:val="99"/>
     <w:semiHidden/>
@@ -806,12 +1106,12 @@
     <w:rsid w:val="00B174D5"/>
     <w:tblPr>
       <w:tblBorders>
-        <w:top w:val="single" w:sz="4" w:space="0" w:color="auto"/>
-        <w:left w:val="single" w:sz="4" w:space="0" w:color="auto"/>
-        <w:bottom w:val="single" w:sz="4" w:space="0" w:color="auto"/>
-        <w:right w:val="single" w:sz="4" w:space="0" w:color="auto"/>
-        <w:insideH w:val="single" w:sz="4" w:space="0" w:color="auto"/>
-        <w:insideV w:val="single" w:sz="4" w:space="0" w:color="auto"/>
+        <w:top w:val="single" w:color="auto" w:sz="4" w:space="0"/>
+        <w:left w:val="single" w:color="auto" w:sz="4" w:space="0"/>
+        <w:bottom w:val="single" w:color="auto" w:sz="4" w:space="0"/>
+        <w:right w:val="single" w:color="auto" w:sz="4" w:space="0"/>
+        <w:insideH w:val="single" w:color="auto" w:sz="4" w:space="0"/>
+        <w:insideV w:val="single" w:color="auto" w:sz="4" w:space="0"/>
       </w:tblBorders>
     </w:tblPr>
   </w:style>

</xml_diff>